<commit_message>
samples dir and doc update
</commit_message>
<xml_diff>
--- a/UnderstandingPythonPandasSourceCode.docx
+++ b/UnderstandingPythonPandasSourceCode.docx
@@ -1039,7 +1039,37 @@
           <w:sz w:val="18"/>
           <w:szCs w:val="18"/>
         </w:rPr>
-        <w:t xml:space="preserve"> (or streaming) requiring only a part of the buffer to be in memory.  </w:t>
+        <w:t xml:space="preserve"> (or streaming) requiring only a part of the buffer to be in memory. </w:t>
+      </w:r>
+      <w:r>
+        <w:rPr>
+          <w:sz w:val="18"/>
+          <w:szCs w:val="18"/>
+        </w:rPr>
+        <w:t xml:space="preserve">Access is close to the speed of raw struct access with only one extra indirection (a kind of </w:t>
+      </w:r>
+      <w:proofErr w:type="spellStart"/>
+      <w:r>
+        <w:rPr>
+          <w:sz w:val="18"/>
+          <w:szCs w:val="18"/>
+        </w:rPr>
+        <w:t>vtable</w:t>
+      </w:r>
+      <w:proofErr w:type="spellEnd"/>
+      <w:r>
+        <w:rPr>
+          <w:sz w:val="18"/>
+          <w:szCs w:val="18"/>
+        </w:rPr>
+        <w:t xml:space="preserve">) </w:t>
+      </w:r>
+      <w:r>
+        <w:rPr>
+          <w:sz w:val="18"/>
+          <w:szCs w:val="18"/>
+        </w:rPr>
+        <w:t xml:space="preserve"> </w:t>
       </w:r>
     </w:p>
     <w:p>

</xml_diff>